<commit_message>
Added installation document along with readme.md link
</commit_message>
<xml_diff>
--- a/documents/Installation.docx
+++ b/documents/Installation.docx
@@ -28,7 +28,7 @@
                     <pic:cNvPicPr/>
                   </pic:nvPicPr>
                   <pic:blipFill>
-                    <a:blip r:embed="rId4"/>
+                    <a:blip r:embed="rId5"/>
                     <a:stretch>
                       <a:fillRect/>
                     </a:stretch>
@@ -71,7 +71,7 @@
                     <pic:cNvPicPr/>
                   </pic:nvPicPr>
                   <pic:blipFill>
-                    <a:blip r:embed="rId5"/>
+                    <a:blip r:embed="rId6"/>
                     <a:stretch>
                       <a:fillRect/>
                     </a:stretch>
@@ -115,7 +115,7 @@
                     <pic:cNvPicPr/>
                   </pic:nvPicPr>
                   <pic:blipFill>
-                    <a:blip r:embed="rId6"/>
+                    <a:blip r:embed="rId7"/>
                     <a:stretch>
                       <a:fillRect/>
                     </a:stretch>
@@ -159,7 +159,7 @@
                     <pic:cNvPicPr/>
                   </pic:nvPicPr>
                   <pic:blipFill>
-                    <a:blip r:embed="rId7"/>
+                    <a:blip r:embed="rId8"/>
                     <a:stretch>
                       <a:fillRect/>
                     </a:stretch>
@@ -204,7 +204,7 @@
                     <pic:cNvPicPr/>
                   </pic:nvPicPr>
                   <pic:blipFill>
-                    <a:blip r:embed="rId8"/>
+                    <a:blip r:embed="rId9"/>
                     <a:stretch>
                       <a:fillRect/>
                     </a:stretch>
@@ -248,7 +248,7 @@
                     <pic:cNvPicPr/>
                   </pic:nvPicPr>
                   <pic:blipFill>
-                    <a:blip r:embed="rId9"/>
+                    <a:blip r:embed="rId10"/>
                     <a:stretch>
                       <a:fillRect/>
                     </a:stretch>
@@ -292,7 +292,7 @@
                     <pic:cNvPicPr/>
                   </pic:nvPicPr>
                   <pic:blipFill>
-                    <a:blip r:embed="rId10"/>
+                    <a:blip r:embed="rId11"/>
                     <a:stretch>
                       <a:fillRect/>
                     </a:stretch>
@@ -322,49 +322,6 @@
         <w:t>Install docker screenshot</w:t>
       </w:r>
     </w:p>
-    <w:p/>
-    <w:p>
-      <w:r>
-        <w:rPr>
-          <w:noProof/>
-        </w:rPr>
-        <w:drawing>
-          <wp:inline distT="0" distB="0" distL="0" distR="0" wp14:anchorId="3881BA78" wp14:editId="5AE6C441">
-            <wp:extent cx="5731510" cy="504190"/>
-            <wp:effectExtent l="0" t="0" r="2540" b="0"/>
-            <wp:docPr id="8" name="Picture 8"/>
-            <wp:cNvGraphicFramePr>
-              <a:graphicFrameLocks xmlns:a="http://schemas.openxmlformats.org/drawingml/2006/main" noChangeAspect="1"/>
-            </wp:cNvGraphicFramePr>
-            <a:graphic xmlns:a="http://schemas.openxmlformats.org/drawingml/2006/main">
-              <a:graphicData uri="http://schemas.openxmlformats.org/drawingml/2006/picture">
-                <pic:pic xmlns:pic="http://schemas.openxmlformats.org/drawingml/2006/picture">
-                  <pic:nvPicPr>
-                    <pic:cNvPr id="1" name=""/>
-                    <pic:cNvPicPr/>
-                  </pic:nvPicPr>
-                  <pic:blipFill>
-                    <a:blip r:embed="rId11"/>
-                    <a:stretch>
-                      <a:fillRect/>
-                    </a:stretch>
-                  </pic:blipFill>
-                  <pic:spPr>
-                    <a:xfrm>
-                      <a:off x="0" y="0"/>
-                      <a:ext cx="5731510" cy="504190"/>
-                    </a:xfrm>
-                    <a:prstGeom prst="rect">
-                      <a:avLst/>
-                    </a:prstGeom>
-                  </pic:spPr>
-                </pic:pic>
-              </a:graphicData>
-            </a:graphic>
-          </wp:inline>
-        </w:drawing>
-      </w:r>
-    </w:p>
     <w:p>
       <w:r>
         <w:rPr>
@@ -372,10 +329,10 @@
         </w:rPr>
         <w:lastRenderedPageBreak/>
         <w:drawing>
-          <wp:inline distT="0" distB="0" distL="0" distR="0" wp14:anchorId="0D341005" wp14:editId="7E66D0B0">
-            <wp:extent cx="5731510" cy="2367280"/>
+          <wp:inline distT="0" distB="0" distL="0" distR="0" wp14:anchorId="572E0B36" wp14:editId="262DCA9B">
+            <wp:extent cx="5731510" cy="4023995"/>
             <wp:effectExtent l="0" t="0" r="2540" b="0"/>
-            <wp:docPr id="9" name="Picture 9"/>
+            <wp:docPr id="20" name="Picture 20"/>
             <wp:cNvGraphicFramePr>
               <a:graphicFrameLocks xmlns:a="http://schemas.openxmlformats.org/drawingml/2006/main" noChangeAspect="1"/>
             </wp:cNvGraphicFramePr>
@@ -395,7 +352,7 @@
                   <pic:spPr>
                     <a:xfrm>
                       <a:off x="0" y="0"/>
-                      <a:ext cx="5731510" cy="2367280"/>
+                      <a:ext cx="5731510" cy="4023995"/>
                     </a:xfrm>
                     <a:prstGeom prst="rect">
                       <a:avLst/>
@@ -409,6 +366,10 @@
       </w:r>
     </w:p>
     <w:p/>
+    <w:p/>
+    <w:p/>
+    <w:p/>
+    <w:p/>
     <w:p>
       <w:r>
         <w:t xml:space="preserve">Install </w:t>
@@ -419,17 +380,17 @@
       </w:r>
       <w:proofErr w:type="spellEnd"/>
     </w:p>
-    <w:p/>
     <w:p>
       <w:r>
         <w:rPr>
           <w:noProof/>
         </w:rPr>
+        <w:lastRenderedPageBreak/>
         <w:drawing>
-          <wp:inline distT="0" distB="0" distL="0" distR="0" wp14:anchorId="3438A359" wp14:editId="6FFC883B">
+          <wp:inline distT="0" distB="0" distL="0" distR="0" wp14:anchorId="5D5988FB" wp14:editId="28A771B9">
             <wp:extent cx="5731510" cy="3222625"/>
             <wp:effectExtent l="0" t="0" r="2540" b="0"/>
-            <wp:docPr id="10" name="Picture 10"/>
+            <wp:docPr id="12" name="Picture 12"/>
             <wp:cNvGraphicFramePr>
               <a:graphicFrameLocks xmlns:a="http://schemas.openxmlformats.org/drawingml/2006/main" noChangeAspect="1"/>
             </wp:cNvGraphicFramePr>
@@ -463,17 +424,17 @@
       </w:r>
     </w:p>
     <w:p/>
+    <w:p/>
     <w:p>
       <w:r>
         <w:rPr>
           <w:noProof/>
         </w:rPr>
-        <w:lastRenderedPageBreak/>
         <w:drawing>
-          <wp:inline distT="0" distB="0" distL="0" distR="0" wp14:anchorId="55FD64D0" wp14:editId="6010ED3A">
-            <wp:extent cx="5731510" cy="3499485"/>
-            <wp:effectExtent l="0" t="0" r="2540" b="5715"/>
-            <wp:docPr id="11" name="Picture 11"/>
+          <wp:inline distT="0" distB="0" distL="0" distR="0" wp14:anchorId="04580446" wp14:editId="3B886DA9">
+            <wp:extent cx="5731510" cy="3222625"/>
+            <wp:effectExtent l="0" t="0" r="2540" b="0"/>
+            <wp:docPr id="13" name="Picture 13"/>
             <wp:cNvGraphicFramePr>
               <a:graphicFrameLocks xmlns:a="http://schemas.openxmlformats.org/drawingml/2006/main" noChangeAspect="1"/>
             </wp:cNvGraphicFramePr>
@@ -493,6 +454,101 @@
                   <pic:spPr>
                     <a:xfrm>
                       <a:off x="0" y="0"/>
+                      <a:ext cx="5731510" cy="3222625"/>
+                    </a:xfrm>
+                    <a:prstGeom prst="rect">
+                      <a:avLst/>
+                    </a:prstGeom>
+                  </pic:spPr>
+                </pic:pic>
+              </a:graphicData>
+            </a:graphic>
+          </wp:inline>
+        </w:drawing>
+      </w:r>
+    </w:p>
+    <w:p/>
+    <w:p>
+      <w:r>
+        <w:t xml:space="preserve">Save and extract </w:t>
+      </w:r>
+    </w:p>
+    <w:p/>
+    <w:p>
+      <w:r>
+        <w:rPr>
+          <w:noProof/>
+        </w:rPr>
+        <w:lastRenderedPageBreak/>
+        <w:drawing>
+          <wp:inline distT="0" distB="0" distL="0" distR="0" wp14:anchorId="02AC3ACD" wp14:editId="527F903E">
+            <wp:extent cx="5731510" cy="4076700"/>
+            <wp:effectExtent l="0" t="0" r="2540" b="0"/>
+            <wp:docPr id="15" name="Picture 15"/>
+            <wp:cNvGraphicFramePr>
+              <a:graphicFrameLocks xmlns:a="http://schemas.openxmlformats.org/drawingml/2006/main" noChangeAspect="1"/>
+            </wp:cNvGraphicFramePr>
+            <a:graphic xmlns:a="http://schemas.openxmlformats.org/drawingml/2006/main">
+              <a:graphicData uri="http://schemas.openxmlformats.org/drawingml/2006/picture">
+                <pic:pic xmlns:pic="http://schemas.openxmlformats.org/drawingml/2006/picture">
+                  <pic:nvPicPr>
+                    <pic:cNvPr id="1" name=""/>
+                    <pic:cNvPicPr/>
+                  </pic:nvPicPr>
+                  <pic:blipFill>
+                    <a:blip r:embed="rId15"/>
+                    <a:stretch>
+                      <a:fillRect/>
+                    </a:stretch>
+                  </pic:blipFill>
+                  <pic:spPr>
+                    <a:xfrm>
+                      <a:off x="0" y="0"/>
+                      <a:ext cx="5731510" cy="4076700"/>
+                    </a:xfrm>
+                    <a:prstGeom prst="rect">
+                      <a:avLst/>
+                    </a:prstGeom>
+                  </pic:spPr>
+                </pic:pic>
+              </a:graphicData>
+            </a:graphic>
+          </wp:inline>
+        </w:drawing>
+      </w:r>
+    </w:p>
+    <w:p/>
+    <w:p/>
+    <w:p/>
+    <w:p>
+      <w:r>
+        <w:rPr>
+          <w:noProof/>
+        </w:rPr>
+        <w:drawing>
+          <wp:inline distT="0" distB="0" distL="0" distR="0" wp14:anchorId="55FD64D0" wp14:editId="6010ED3A">
+            <wp:extent cx="5731510" cy="3499485"/>
+            <wp:effectExtent l="0" t="0" r="2540" b="5715"/>
+            <wp:docPr id="11" name="Picture 11"/>
+            <wp:cNvGraphicFramePr>
+              <a:graphicFrameLocks xmlns:a="http://schemas.openxmlformats.org/drawingml/2006/main" noChangeAspect="1"/>
+            </wp:cNvGraphicFramePr>
+            <a:graphic xmlns:a="http://schemas.openxmlformats.org/drawingml/2006/main">
+              <a:graphicData uri="http://schemas.openxmlformats.org/drawingml/2006/picture">
+                <pic:pic xmlns:pic="http://schemas.openxmlformats.org/drawingml/2006/picture">
+                  <pic:nvPicPr>
+                    <pic:cNvPr id="1" name=""/>
+                    <pic:cNvPicPr/>
+                  </pic:nvPicPr>
+                  <pic:blipFill>
+                    <a:blip r:embed="rId16"/>
+                    <a:stretch>
+                      <a:fillRect/>
+                    </a:stretch>
+                  </pic:blipFill>
+                  <pic:spPr>
+                    <a:xfrm>
+                      <a:off x="0" y="0"/>
                       <a:ext cx="5731510" cy="3499485"/>
                     </a:xfrm>
                     <a:prstGeom prst="rect">
@@ -505,11 +561,397 @@
           </wp:inline>
         </w:drawing>
       </w:r>
+    </w:p>
+    <w:p/>
+    <w:p>
+      <w:r>
+        <w:lastRenderedPageBreak/>
+        <w:t>Now open power shell</w:t>
+      </w:r>
+    </w:p>
+    <w:p/>
+    <w:p>
+      <w:r>
+        <w:rPr>
+          <w:noProof/>
+        </w:rPr>
+        <w:drawing>
+          <wp:inline distT="0" distB="0" distL="0" distR="0" wp14:anchorId="6DDEC44E" wp14:editId="161DC6F2">
+            <wp:extent cx="5731510" cy="504190"/>
+            <wp:effectExtent l="0" t="0" r="2540" b="0"/>
+            <wp:docPr id="8" name="Picture 8"/>
+            <wp:cNvGraphicFramePr>
+              <a:graphicFrameLocks xmlns:a="http://schemas.openxmlformats.org/drawingml/2006/main" noChangeAspect="1"/>
+            </wp:cNvGraphicFramePr>
+            <a:graphic xmlns:a="http://schemas.openxmlformats.org/drawingml/2006/main">
+              <a:graphicData uri="http://schemas.openxmlformats.org/drawingml/2006/picture">
+                <pic:pic xmlns:pic="http://schemas.openxmlformats.org/drawingml/2006/picture">
+                  <pic:nvPicPr>
+                    <pic:cNvPr id="1" name=""/>
+                    <pic:cNvPicPr/>
+                  </pic:nvPicPr>
+                  <pic:blipFill>
+                    <a:blip r:embed="rId17"/>
+                    <a:stretch>
+                      <a:fillRect/>
+                    </a:stretch>
+                  </pic:blipFill>
+                  <pic:spPr>
+                    <a:xfrm>
+                      <a:off x="0" y="0"/>
+                      <a:ext cx="5731510" cy="504190"/>
+                    </a:xfrm>
+                    <a:prstGeom prst="rect">
+                      <a:avLst/>
+                    </a:prstGeom>
+                  </pic:spPr>
+                </pic:pic>
+              </a:graphicData>
+            </a:graphic>
+          </wp:inline>
+        </w:drawing>
+      </w:r>
+    </w:p>
+    <w:p/>
+    <w:p>
+      <w:r>
+        <w:rPr>
+          <w:noProof/>
+        </w:rPr>
+        <w:drawing>
+          <wp:inline distT="0" distB="0" distL="0" distR="0" wp14:anchorId="5E4CC234" wp14:editId="41C31A9C">
+            <wp:extent cx="5731510" cy="2367280"/>
+            <wp:effectExtent l="0" t="0" r="2540" b="0"/>
+            <wp:docPr id="9" name="Picture 9"/>
+            <wp:cNvGraphicFramePr>
+              <a:graphicFrameLocks xmlns:a="http://schemas.openxmlformats.org/drawingml/2006/main" noChangeAspect="1"/>
+            </wp:cNvGraphicFramePr>
+            <a:graphic xmlns:a="http://schemas.openxmlformats.org/drawingml/2006/main">
+              <a:graphicData uri="http://schemas.openxmlformats.org/drawingml/2006/picture">
+                <pic:pic xmlns:pic="http://schemas.openxmlformats.org/drawingml/2006/picture">
+                  <pic:nvPicPr>
+                    <pic:cNvPr id="1" name=""/>
+                    <pic:cNvPicPr/>
+                  </pic:nvPicPr>
+                  <pic:blipFill>
+                    <a:blip r:embed="rId18"/>
+                    <a:stretch>
+                      <a:fillRect/>
+                    </a:stretch>
+                  </pic:blipFill>
+                  <pic:spPr>
+                    <a:xfrm>
+                      <a:off x="0" y="0"/>
+                      <a:ext cx="5731510" cy="2367280"/>
+                    </a:xfrm>
+                    <a:prstGeom prst="rect">
+                      <a:avLst/>
+                    </a:prstGeom>
+                  </pic:spPr>
+                </pic:pic>
+              </a:graphicData>
+            </a:graphic>
+          </wp:inline>
+        </w:drawing>
+      </w:r>
+    </w:p>
+    <w:p/>
+    <w:p>
+      <w:r>
+        <w:rPr>
+          <w:noProof/>
+        </w:rPr>
+        <w:drawing>
+          <wp:inline distT="0" distB="0" distL="0" distR="0" wp14:anchorId="681ABC40" wp14:editId="2BD6BFDA">
+            <wp:extent cx="5731510" cy="832485"/>
+            <wp:effectExtent l="0" t="0" r="2540" b="5715"/>
+            <wp:docPr id="16" name="Picture 16"/>
+            <wp:cNvGraphicFramePr>
+              <a:graphicFrameLocks xmlns:a="http://schemas.openxmlformats.org/drawingml/2006/main" noChangeAspect="1"/>
+            </wp:cNvGraphicFramePr>
+            <a:graphic xmlns:a="http://schemas.openxmlformats.org/drawingml/2006/main">
+              <a:graphicData uri="http://schemas.openxmlformats.org/drawingml/2006/picture">
+                <pic:pic xmlns:pic="http://schemas.openxmlformats.org/drawingml/2006/picture">
+                  <pic:nvPicPr>
+                    <pic:cNvPr id="1" name=""/>
+                    <pic:cNvPicPr/>
+                  </pic:nvPicPr>
+                  <pic:blipFill>
+                    <a:blip r:embed="rId19"/>
+                    <a:stretch>
+                      <a:fillRect/>
+                    </a:stretch>
+                  </pic:blipFill>
+                  <pic:spPr>
+                    <a:xfrm>
+                      <a:off x="0" y="0"/>
+                      <a:ext cx="5731510" cy="832485"/>
+                    </a:xfrm>
+                    <a:prstGeom prst="rect">
+                      <a:avLst/>
+                    </a:prstGeom>
+                  </pic:spPr>
+                </pic:pic>
+              </a:graphicData>
+            </a:graphic>
+          </wp:inline>
+        </w:drawing>
+      </w:r>
+    </w:p>
+    <w:p/>
+    <w:p/>
+    <w:p>
+      <w:r>
+        <w:t xml:space="preserve">Up and running </w:t>
+      </w:r>
+    </w:p>
+    <w:p>
+      <w:r>
+        <w:rPr>
+          <w:noProof/>
+        </w:rPr>
+        <w:drawing>
+          <wp:inline distT="0" distB="0" distL="0" distR="0" wp14:anchorId="59DEF2C6" wp14:editId="0B00C3EE">
+            <wp:extent cx="5731510" cy="2647315"/>
+            <wp:effectExtent l="0" t="0" r="2540" b="635"/>
+            <wp:docPr id="17" name="Picture 17"/>
+            <wp:cNvGraphicFramePr>
+              <a:graphicFrameLocks xmlns:a="http://schemas.openxmlformats.org/drawingml/2006/main" noChangeAspect="1"/>
+            </wp:cNvGraphicFramePr>
+            <a:graphic xmlns:a="http://schemas.openxmlformats.org/drawingml/2006/main">
+              <a:graphicData uri="http://schemas.openxmlformats.org/drawingml/2006/picture">
+                <pic:pic xmlns:pic="http://schemas.openxmlformats.org/drawingml/2006/picture">
+                  <pic:nvPicPr>
+                    <pic:cNvPr id="1" name=""/>
+                    <pic:cNvPicPr/>
+                  </pic:nvPicPr>
+                  <pic:blipFill>
+                    <a:blip r:embed="rId20"/>
+                    <a:stretch>
+                      <a:fillRect/>
+                    </a:stretch>
+                  </pic:blipFill>
+                  <pic:spPr>
+                    <a:xfrm>
+                      <a:off x="0" y="0"/>
+                      <a:ext cx="5731510" cy="2647315"/>
+                    </a:xfrm>
+                    <a:prstGeom prst="rect">
+                      <a:avLst/>
+                    </a:prstGeom>
+                  </pic:spPr>
+                </pic:pic>
+              </a:graphicData>
+            </a:graphic>
+          </wp:inline>
+        </w:drawing>
+      </w:r>
+    </w:p>
+    <w:p>
+      <w:r>
+        <w:lastRenderedPageBreak/>
+        <w:t xml:space="preserve">Hit </w:t>
+      </w:r>
+      <w:hyperlink r:id="rId21" w:history="1">
+        <w:r>
+          <w:rPr>
+            <w:rStyle w:val="Hyperlink"/>
+          </w:rPr>
+          <w:t>http://localhost:8761/</w:t>
+        </w:r>
+      </w:hyperlink>
+    </w:p>
+    <w:p>
+      <w:r>
+        <w:rPr>
+          <w:noProof/>
+        </w:rPr>
+        <w:drawing>
+          <wp:inline distT="0" distB="0" distL="0" distR="0" wp14:anchorId="3ACED692" wp14:editId="4D198C83">
+            <wp:extent cx="5731510" cy="5510530"/>
+            <wp:effectExtent l="0" t="0" r="2540" b="0"/>
+            <wp:docPr id="19" name="Picture 19"/>
+            <wp:cNvGraphicFramePr>
+              <a:graphicFrameLocks xmlns:a="http://schemas.openxmlformats.org/drawingml/2006/main" noChangeAspect="1"/>
+            </wp:cNvGraphicFramePr>
+            <a:graphic xmlns:a="http://schemas.openxmlformats.org/drawingml/2006/main">
+              <a:graphicData uri="http://schemas.openxmlformats.org/drawingml/2006/picture">
+                <pic:pic xmlns:pic="http://schemas.openxmlformats.org/drawingml/2006/picture">
+                  <pic:nvPicPr>
+                    <pic:cNvPr id="1" name=""/>
+                    <pic:cNvPicPr/>
+                  </pic:nvPicPr>
+                  <pic:blipFill>
+                    <a:blip r:embed="rId22"/>
+                    <a:stretch>
+                      <a:fillRect/>
+                    </a:stretch>
+                  </pic:blipFill>
+                  <pic:spPr>
+                    <a:xfrm>
+                      <a:off x="0" y="0"/>
+                      <a:ext cx="5731510" cy="5510530"/>
+                    </a:xfrm>
+                    <a:prstGeom prst="rect">
+                      <a:avLst/>
+                    </a:prstGeom>
+                  </pic:spPr>
+                </pic:pic>
+              </a:graphicData>
+            </a:graphic>
+          </wp:inline>
+        </w:drawing>
+      </w:r>
+    </w:p>
+    <w:p/>
+    <w:p/>
+    <w:p/>
+    <w:p/>
+    <w:p/>
+    <w:p/>
+    <w:p/>
+    <w:p/>
+    <w:p/>
+    <w:p/>
+    <w:p/>
+    <w:p/>
+    <w:p/>
+    <w:p/>
+    <w:p/>
+    <w:p/>
+    <w:p/>
+    <w:p/>
+    <w:p/>
+    <w:p/>
+    <w:p/>
+    <w:p/>
+    <w:p/>
+    <w:p/>
+    <w:p/>
+    <w:p/>
+    <w:p/>
+    <w:p/>
+    <w:p/>
+    <w:p/>
+    <w:p>
       <w:bookmarkStart w:id="0" w:name="_GoBack"/>
       <w:bookmarkEnd w:id="0"/>
     </w:p>
     <w:p/>
-    <w:p/>
+    <w:p>
+      <w:r>
+        <w:t>Docker installation troubleshoot</w:t>
+      </w:r>
+    </w:p>
+    <w:p>
+      <w:pPr>
+        <w:pStyle w:val="ListParagraph"/>
+        <w:numPr>
+          <w:ilvl w:val="0"/>
+          <w:numId w:val="1"/>
+        </w:numPr>
+      </w:pPr>
+      <w:proofErr w:type="spellStart"/>
+      <w:r>
+        <w:t>regedit</w:t>
+      </w:r>
+      <w:proofErr w:type="spellEnd"/>
+    </w:p>
+    <w:p>
+      <w:r>
+        <w:rPr>
+          <w:noProof/>
+        </w:rPr>
+        <w:lastRenderedPageBreak/>
+        <w:drawing>
+          <wp:inline distT="0" distB="0" distL="0" distR="0" wp14:anchorId="0B52BC2F" wp14:editId="170BEEF4">
+            <wp:extent cx="5731510" cy="2063115"/>
+            <wp:effectExtent l="0" t="0" r="2540" b="0"/>
+            <wp:docPr id="21" name="Picture 21"/>
+            <wp:cNvGraphicFramePr>
+              <a:graphicFrameLocks xmlns:a="http://schemas.openxmlformats.org/drawingml/2006/main" noChangeAspect="1"/>
+            </wp:cNvGraphicFramePr>
+            <a:graphic xmlns:a="http://schemas.openxmlformats.org/drawingml/2006/main">
+              <a:graphicData uri="http://schemas.openxmlformats.org/drawingml/2006/picture">
+                <pic:pic xmlns:pic="http://schemas.openxmlformats.org/drawingml/2006/picture">
+                  <pic:nvPicPr>
+                    <pic:cNvPr id="1" name=""/>
+                    <pic:cNvPicPr/>
+                  </pic:nvPicPr>
+                  <pic:blipFill>
+                    <a:blip r:embed="rId23"/>
+                    <a:stretch>
+                      <a:fillRect/>
+                    </a:stretch>
+                  </pic:blipFill>
+                  <pic:spPr>
+                    <a:xfrm>
+                      <a:off x="0" y="0"/>
+                      <a:ext cx="5731510" cy="2063115"/>
+                    </a:xfrm>
+                    <a:prstGeom prst="rect">
+                      <a:avLst/>
+                    </a:prstGeom>
+                  </pic:spPr>
+                </pic:pic>
+              </a:graphicData>
+            </a:graphic>
+          </wp:inline>
+        </w:drawing>
+      </w:r>
+      <w:r>
+        <w:t xml:space="preserve">  </w:t>
+      </w:r>
+    </w:p>
+    <w:p/>
+    <w:p>
+      <w:pPr>
+        <w:pStyle w:val="ListParagraph"/>
+        <w:numPr>
+          <w:ilvl w:val="0"/>
+          <w:numId w:val="1"/>
+        </w:numPr>
+      </w:pPr>
+      <w:r>
+        <w:t xml:space="preserve">Follow the path </w:t>
+      </w:r>
+      <w:r>
+        <w:t>Computer\HKEY_LOCAL_MACHINE\SOFTWARE\Policies\Microsoft\Windows\safer\codeidentifiers</w:t>
+      </w:r>
+      <w:r>
+        <w:t xml:space="preserve"> </w:t>
+      </w:r>
+    </w:p>
+    <w:p>
+      <w:pPr>
+        <w:pStyle w:val="ListParagraph"/>
+        <w:numPr>
+          <w:ilvl w:val="0"/>
+          <w:numId w:val="1"/>
+        </w:numPr>
+      </w:pPr>
+      <w:r>
+        <w:t>Delete all entry of paths</w:t>
+      </w:r>
+      <w:r>
+        <w:t xml:space="preserve"> then</w:t>
+      </w:r>
+      <w:r>
+        <w:t xml:space="preserve"> restart system.</w:t>
+      </w:r>
+    </w:p>
+    <w:p>
+      <w:pPr>
+        <w:pStyle w:val="ListParagraph"/>
+        <w:numPr>
+          <w:ilvl w:val="0"/>
+          <w:numId w:val="1"/>
+        </w:numPr>
+      </w:pPr>
+      <w:r>
+        <w:t>Restart installation of docker for windows</w:t>
+      </w:r>
+    </w:p>
     <w:sectPr>
       <w:pgSz w:w="11906" w:h="16838"/>
       <w:pgMar w:top="1440" w:right="1440" w:bottom="1440" w:left="1440" w:header="708" w:footer="708" w:gutter="0"/>
@@ -518,6 +960,103 @@
     </w:sectPr>
   </w:body>
 </w:document>
+</file>
+
+<file path=word/numbering.xml><?xml version="1.0" encoding="utf-8"?>
+<w:numbering xmlns:wpc="http://schemas.microsoft.com/office/word/2010/wordprocessingCanvas" xmlns:cx="http://schemas.microsoft.com/office/drawing/2014/chartex" xmlns:cx1="http://schemas.microsoft.com/office/drawing/2015/9/8/chartex" xmlns:cx2="http://schemas.microsoft.com/office/drawing/2015/10/21/chartex" xmlns:cx3="http://schemas.microsoft.com/office/drawing/2016/5/9/chartex" xmlns:cx4="http://schemas.microsoft.com/office/drawing/2016/5/10/chartex" xmlns:cx5="http://schemas.microsoft.com/office/drawing/2016/5/11/chartex" xmlns:cx6="http://schemas.microsoft.com/office/drawing/2016/5/12/chartex" xmlns:cx7="http://schemas.microsoft.com/office/drawing/2016/5/13/chartex" xmlns:cx8="http://schemas.microsoft.com/office/drawing/2016/5/14/chartex" xmlns:mc="http://schemas.openxmlformats.org/markup-compatibility/2006" xmlns:aink="http://schemas.microsoft.com/office/drawing/2016/ink" xmlns:am3d="http://schemas.microsoft.com/office/drawing/2017/model3d" xmlns:o="urn:schemas-microsoft-com:office:office" xmlns:r="http://schemas.openxmlformats.org/officeDocument/2006/relationships" xmlns:m="http://schemas.openxmlformats.org/officeDocument/2006/math" xmlns:v="urn:schemas-microsoft-com:vml" xmlns:wp14="http://schemas.microsoft.com/office/word/2010/wordprocessingDrawing" xmlns:wp="http://schemas.openxmlformats.org/drawingml/2006/wordprocessingDrawing" xmlns:w10="urn:schemas-microsoft-com:office:word" xmlns:w="http://schemas.openxmlformats.org/wordprocessingml/2006/main" xmlns:w14="http://schemas.microsoft.com/office/word/2010/wordml" xmlns:w15="http://schemas.microsoft.com/office/word/2012/wordml" xmlns:w16se="http://schemas.microsoft.com/office/word/2015/wordml/symex" xmlns:wpg="http://schemas.microsoft.com/office/word/2010/wordprocessingGroup" xmlns:wpi="http://schemas.microsoft.com/office/word/2010/wordprocessingInk" xmlns:wne="http://schemas.microsoft.com/office/word/2006/wordml" xmlns:wps="http://schemas.microsoft.com/office/word/2010/wordprocessingShape" mc:Ignorable="w14 w15 w16se wp14">
+  <w:abstractNum w:abstractNumId="0" w15:restartNumberingAfterBreak="0">
+    <w:nsid w:val="660D54B4"/>
+    <w:multiLevelType w:val="hybridMultilevel"/>
+    <w:tmpl w:val="3A9A909C"/>
+    <w:lvl w:ilvl="0" w:tplc="4009000F">
+      <w:start w:val="1"/>
+      <w:numFmt w:val="decimal"/>
+      <w:lvlText w:val="%1."/>
+      <w:lvlJc w:val="left"/>
+      <w:pPr>
+        <w:ind w:left="720" w:hanging="360"/>
+      </w:pPr>
+      <w:rPr>
+        <w:rFonts w:hint="default"/>
+      </w:rPr>
+    </w:lvl>
+    <w:lvl w:ilvl="1" w:tplc="40090019" w:tentative="1">
+      <w:start w:val="1"/>
+      <w:numFmt w:val="lowerLetter"/>
+      <w:lvlText w:val="%2."/>
+      <w:lvlJc w:val="left"/>
+      <w:pPr>
+        <w:ind w:left="1440" w:hanging="360"/>
+      </w:pPr>
+    </w:lvl>
+    <w:lvl w:ilvl="2" w:tplc="4009001B" w:tentative="1">
+      <w:start w:val="1"/>
+      <w:numFmt w:val="lowerRoman"/>
+      <w:lvlText w:val="%3."/>
+      <w:lvlJc w:val="right"/>
+      <w:pPr>
+        <w:ind w:left="2160" w:hanging="180"/>
+      </w:pPr>
+    </w:lvl>
+    <w:lvl w:ilvl="3" w:tplc="4009000F" w:tentative="1">
+      <w:start w:val="1"/>
+      <w:numFmt w:val="decimal"/>
+      <w:lvlText w:val="%4."/>
+      <w:lvlJc w:val="left"/>
+      <w:pPr>
+        <w:ind w:left="2880" w:hanging="360"/>
+      </w:pPr>
+    </w:lvl>
+    <w:lvl w:ilvl="4" w:tplc="40090019" w:tentative="1">
+      <w:start w:val="1"/>
+      <w:numFmt w:val="lowerLetter"/>
+      <w:lvlText w:val="%5."/>
+      <w:lvlJc w:val="left"/>
+      <w:pPr>
+        <w:ind w:left="3600" w:hanging="360"/>
+      </w:pPr>
+    </w:lvl>
+    <w:lvl w:ilvl="5" w:tplc="4009001B" w:tentative="1">
+      <w:start w:val="1"/>
+      <w:numFmt w:val="lowerRoman"/>
+      <w:lvlText w:val="%6."/>
+      <w:lvlJc w:val="right"/>
+      <w:pPr>
+        <w:ind w:left="4320" w:hanging="180"/>
+      </w:pPr>
+    </w:lvl>
+    <w:lvl w:ilvl="6" w:tplc="4009000F" w:tentative="1">
+      <w:start w:val="1"/>
+      <w:numFmt w:val="decimal"/>
+      <w:lvlText w:val="%7."/>
+      <w:lvlJc w:val="left"/>
+      <w:pPr>
+        <w:ind w:left="5040" w:hanging="360"/>
+      </w:pPr>
+    </w:lvl>
+    <w:lvl w:ilvl="7" w:tplc="40090019" w:tentative="1">
+      <w:start w:val="1"/>
+      <w:numFmt w:val="lowerLetter"/>
+      <w:lvlText w:val="%8."/>
+      <w:lvlJc w:val="left"/>
+      <w:pPr>
+        <w:ind w:left="5760" w:hanging="360"/>
+      </w:pPr>
+    </w:lvl>
+    <w:lvl w:ilvl="8" w:tplc="4009001B" w:tentative="1">
+      <w:start w:val="1"/>
+      <w:numFmt w:val="lowerRoman"/>
+      <w:lvlText w:val="%9."/>
+      <w:lvlJc w:val="right"/>
+      <w:pPr>
+        <w:ind w:left="6480" w:hanging="180"/>
+      </w:pPr>
+    </w:lvl>
+  </w:abstractNum>
+  <w:num w:numId="1">
+    <w:abstractNumId w:val="0"/>
+  </w:num>
+</w:numbering>
 </file>
 
 <file path=word/styles.xml><?xml version="1.0" encoding="utf-8"?>
@@ -945,6 +1484,40 @@
     <w:semiHidden/>
     <w:unhideWhenUsed/>
   </w:style>
+  <w:style w:type="character" w:styleId="Hyperlink">
+    <w:name w:val="Hyperlink"/>
+    <w:basedOn w:val="DefaultParagraphFont"/>
+    <w:uiPriority w:val="99"/>
+    <w:unhideWhenUsed/>
+    <w:rsid w:val="00763643"/>
+    <w:rPr>
+      <w:color w:val="0563C1" w:themeColor="hyperlink"/>
+      <w:u w:val="single"/>
+    </w:rPr>
+  </w:style>
+  <w:style w:type="character" w:styleId="UnresolvedMention">
+    <w:name w:val="Unresolved Mention"/>
+    <w:basedOn w:val="DefaultParagraphFont"/>
+    <w:uiPriority w:val="99"/>
+    <w:semiHidden/>
+    <w:unhideWhenUsed/>
+    <w:rsid w:val="00763643"/>
+    <w:rPr>
+      <w:color w:val="808080"/>
+      <w:shd w:val="clear" w:color="auto" w:fill="E6E6E6"/>
+    </w:rPr>
+  </w:style>
+  <w:style w:type="paragraph" w:styleId="ListParagraph">
+    <w:name w:val="List Paragraph"/>
+    <w:basedOn w:val="Normal"/>
+    <w:uiPriority w:val="34"/>
+    <w:qFormat/>
+    <w:rsid w:val="00A42377"/>
+    <w:pPr>
+      <w:ind w:left="720"/>
+      <w:contextualSpacing/>
+    </w:pPr>
+  </w:style>
 </w:styles>
 </file>
 

</xml_diff>